<commit_message>
done the third task and added report
</commit_message>
<xml_diff>
--- a/works/K3320/Фатин Алексей Андреевич/lab2/ЛР2 Фатин.docx
+++ b/works/K3320/Фатин Алексей Андреевич/lab2/ЛР2 Фатин.docx
@@ -208,9 +208,37 @@
           <w:b/>
           <w:sz w:val="28"/>
           <w:szCs w:val="28"/>
-          <w:lang w:val="en-US"/>
-        </w:rPr>
-        <w:t xml:space="preserve"> Git, Gulp</w:t>
+        </w:rPr>
+        <w:t xml:space="preserve"> </w:t>
+      </w:r>
+      <w:r>
+        <w:rPr>
+          <w:rFonts w:ascii="Times New Roman" w:hAnsi="Times New Roman" w:cs="Times New Roman"/>
+          <w:b/>
+          <w:sz w:val="28"/>
+          <w:szCs w:val="28"/>
+          <w:lang w:val="en-US"/>
+        </w:rPr>
+        <w:t>Git</w:t>
+      </w:r>
+      <w:r>
+        <w:rPr>
+          <w:rFonts w:ascii="Times New Roman" w:hAnsi="Times New Roman" w:cs="Times New Roman"/>
+          <w:b/>
+          <w:sz w:val="28"/>
+          <w:szCs w:val="28"/>
+        </w:rPr>
+        <w:t xml:space="preserve">, </w:t>
+      </w:r>
+      <w:r>
+        <w:rPr>
+          <w:rFonts w:ascii="Times New Roman" w:hAnsi="Times New Roman" w:cs="Times New Roman"/>
+          <w:b/>
+          <w:sz w:val="28"/>
+          <w:szCs w:val="28"/>
+          <w:lang w:val="en-US"/>
+        </w:rPr>
+        <w:t>Gulp</w:t>
       </w:r>
       <w:r>
         <w:rPr>
@@ -528,24 +556,22 @@
     <w:p>
       <w:pPr>
         <w:pStyle w:val="Heading1"/>
-        <w:rPr>
-          <w:rFonts w:ascii="Times New Roman" w:hAnsi="Times New Roman" w:cs="Times New Roman"/>
+        <w:jc w:val="center"/>
+        <w:rPr>
+          <w:rFonts w:ascii="Times New Roman" w:hAnsi="Times New Roman" w:cs="Times New Roman"/>
+          <w:b/>
+          <w:bCs/>
           <w:color w:val="auto"/>
         </w:rPr>
       </w:pPr>
       <w:r>
         <w:rPr>
           <w:rFonts w:ascii="Times New Roman" w:hAnsi="Times New Roman" w:cs="Times New Roman"/>
+          <w:b/>
+          <w:bCs/>
           <w:color w:val="auto"/>
         </w:rPr>
         <w:lastRenderedPageBreak/>
-        <w:t xml:space="preserve">     </w:t>
-      </w:r>
-      <w:r>
-        <w:rPr>
-          <w:rFonts w:ascii="Times New Roman" w:hAnsi="Times New Roman" w:cs="Times New Roman"/>
-          <w:color w:val="auto"/>
-        </w:rPr>
         <w:t>Введение</w:t>
       </w:r>
     </w:p>
@@ -791,6 +817,46 @@
     <w:p>
       <w:pPr>
         <w:pStyle w:val="ListParagraph"/>
+        <w:numPr>
+          <w:ilvl w:val="0"/>
+          <w:numId w:val="7"/>
+        </w:numPr>
+        <w:spacing w:line="360" w:lineRule="auto"/>
+        <w:jc w:val="both"/>
+        <w:rPr>
+          <w:rFonts w:ascii="Times New Roman" w:hAnsi="Times New Roman" w:cs="Times New Roman"/>
+          <w:sz w:val="28"/>
+          <w:szCs w:val="28"/>
+        </w:rPr>
+      </w:pPr>
+      <w:r>
+        <w:rPr>
+          <w:rFonts w:ascii="Times New Roman" w:hAnsi="Times New Roman" w:cs="Times New Roman"/>
+          <w:sz w:val="28"/>
+          <w:szCs w:val="28"/>
+        </w:rPr>
+        <w:t>Написать веб-приложение</w:t>
+      </w:r>
+      <w:r>
+        <w:rPr>
+          <w:rFonts w:ascii="Times New Roman" w:hAnsi="Times New Roman" w:cs="Times New Roman"/>
+          <w:sz w:val="28"/>
+          <w:szCs w:val="28"/>
+        </w:rPr>
+        <w:t xml:space="preserve">, </w:t>
+      </w:r>
+      <w:r>
+        <w:rPr>
+          <w:rFonts w:ascii="Times New Roman" w:hAnsi="Times New Roman" w:cs="Times New Roman"/>
+          <w:sz w:val="28"/>
+          <w:szCs w:val="28"/>
+        </w:rPr>
+        <w:t>показывающее другие страницы одну за другой</w:t>
+      </w:r>
+    </w:p>
+    <w:p>
+      <w:pPr>
+        <w:pStyle w:val="ListParagraph"/>
         <w:spacing w:line="360" w:lineRule="auto"/>
         <w:ind w:left="1068"/>
         <w:jc w:val="both"/>
@@ -805,14 +871,19 @@
       <w:pPr>
         <w:pStyle w:val="Heading1"/>
         <w:ind w:firstLine="360"/>
-        <w:rPr>
-          <w:rFonts w:ascii="Times New Roman" w:hAnsi="Times New Roman" w:cs="Times New Roman"/>
+        <w:jc w:val="center"/>
+        <w:rPr>
+          <w:rFonts w:ascii="Times New Roman" w:hAnsi="Times New Roman" w:cs="Times New Roman"/>
+          <w:b/>
+          <w:bCs/>
           <w:color w:val="auto"/>
         </w:rPr>
       </w:pPr>
       <w:r>
         <w:rPr>
           <w:rFonts w:ascii="Times New Roman" w:hAnsi="Times New Roman" w:cs="Times New Roman"/>
+          <w:b/>
+          <w:bCs/>
           <w:color w:val="auto"/>
         </w:rPr>
         <w:t>Ход работы</w:t>
@@ -821,6 +892,7 @@
     <w:p/>
     <w:p>
       <w:pPr>
+        <w:spacing w:line="360" w:lineRule="auto"/>
         <w:ind w:firstLine="360"/>
         <w:rPr>
           <w:rFonts w:ascii="Times New Roman" w:hAnsi="Times New Roman" w:cs="Times New Roman"/>
@@ -831,30 +903,18 @@
       <w:r>
         <w:rPr>
           <w:rFonts w:ascii="Times New Roman" w:hAnsi="Times New Roman" w:cs="Times New Roman"/>
-          <w:sz w:val="28"/>
-          <w:szCs w:val="28"/>
-        </w:rPr>
-        <w:t>Задание 1</w:t>
-      </w:r>
-      <w:r>
-        <w:rPr>
-          <w:rFonts w:ascii="Times New Roman" w:hAnsi="Times New Roman" w:cs="Times New Roman"/>
-          <w:sz w:val="28"/>
-          <w:szCs w:val="28"/>
-        </w:rPr>
-        <w:t xml:space="preserve">. </w:t>
-      </w:r>
-      <w:r>
-        <w:rPr>
-          <w:rFonts w:ascii="Times New Roman" w:hAnsi="Times New Roman" w:cs="Times New Roman"/>
-          <w:sz w:val="28"/>
-          <w:szCs w:val="28"/>
-        </w:rPr>
-        <w:t xml:space="preserve">Знакомство с </w:t>
-      </w:r>
-      <w:r>
-        <w:rPr>
-          <w:rFonts w:ascii="Times New Roman" w:hAnsi="Times New Roman" w:cs="Times New Roman"/>
+          <w:b/>
+          <w:bCs/>
+          <w:sz w:val="28"/>
+          <w:szCs w:val="28"/>
+        </w:rPr>
+        <w:t xml:space="preserve">Задание 1. Знакомство с </w:t>
+      </w:r>
+      <w:r>
+        <w:rPr>
+          <w:rFonts w:ascii="Times New Roman" w:hAnsi="Times New Roman" w:cs="Times New Roman"/>
+          <w:b/>
+          <w:bCs/>
           <w:sz w:val="28"/>
           <w:szCs w:val="28"/>
           <w:lang w:val="en-US"/>
@@ -864,18 +924,12 @@
       <w:r>
         <w:rPr>
           <w:rFonts w:ascii="Times New Roman" w:hAnsi="Times New Roman" w:cs="Times New Roman"/>
+          <w:b/>
+          <w:bCs/>
           <w:sz w:val="28"/>
           <w:szCs w:val="28"/>
         </w:rPr>
         <w:t>.</w:t>
-      </w:r>
-      <w:r>
-        <w:rPr>
-          <w:rFonts w:ascii="Times New Roman" w:hAnsi="Times New Roman" w:cs="Times New Roman"/>
-          <w:sz w:val="28"/>
-          <w:szCs w:val="28"/>
-        </w:rPr>
-        <w:br/>
       </w:r>
       <w:r>
         <w:rPr>
@@ -1041,7 +1095,9 @@
     </w:p>
     <w:p>
       <w:pPr>
+        <w:spacing w:line="360" w:lineRule="auto"/>
         <w:ind w:firstLine="360"/>
+        <w:jc w:val="both"/>
         <w:rPr>
           <w:rFonts w:ascii="Times New Roman" w:hAnsi="Times New Roman" w:cs="Times New Roman"/>
           <w:sz w:val="28"/>
@@ -1339,7 +1395,9 @@
     </w:p>
     <w:p>
       <w:pPr>
+        <w:spacing w:line="360" w:lineRule="auto"/>
         <w:ind w:firstLine="360"/>
+        <w:jc w:val="both"/>
         <w:rPr>
           <w:rFonts w:ascii="Times New Roman" w:hAnsi="Times New Roman" w:cs="Times New Roman"/>
           <w:sz w:val="28"/>
@@ -1594,12 +1652,13 @@
     </w:p>
     <w:p>
       <w:pPr>
+        <w:spacing w:line="360" w:lineRule="auto"/>
         <w:ind w:firstLine="360"/>
-        <w:rPr>
-          <w:rFonts w:ascii="Times New Roman" w:hAnsi="Times New Roman" w:cs="Times New Roman"/>
-          <w:sz w:val="28"/>
-          <w:szCs w:val="28"/>
-          <w:lang w:val="en-US"/>
+        <w:jc w:val="both"/>
+        <w:rPr>
+          <w:rFonts w:ascii="Times New Roman" w:hAnsi="Times New Roman" w:cs="Times New Roman"/>
+          <w:sz w:val="28"/>
+          <w:szCs w:val="28"/>
         </w:rPr>
       </w:pPr>
       <w:r>
@@ -1671,6 +1730,7 @@
           <w:sz w:val="28"/>
           <w:szCs w:val="28"/>
         </w:rPr>
+        <w:lastRenderedPageBreak/>
         <w:drawing>
           <wp:inline distT="0" distB="0" distL="0" distR="0" wp14:anchorId="56D53855" wp14:editId="7E7DCF4B">
             <wp:extent cx="6300470" cy="1278890"/>
@@ -1733,16 +1793,7 @@
           <w:sz w:val="28"/>
           <w:szCs w:val="28"/>
         </w:rPr>
-        <w:t xml:space="preserve">Рисунок 1 – </w:t>
-      </w:r>
-      <w:r>
-        <w:rPr>
-          <w:rFonts w:ascii="Times New Roman" w:hAnsi="Times New Roman" w:cs="Times New Roman"/>
-          <w:iCs/>
-          <w:sz w:val="28"/>
-          <w:szCs w:val="28"/>
-        </w:rPr>
-        <w:t xml:space="preserve">отображение </w:t>
+        <w:t xml:space="preserve">Рисунок 1 – отображение </w:t>
       </w:r>
       <w:proofErr w:type="spellStart"/>
       <w:r>
@@ -1801,12 +1852,12 @@
           <w:rFonts w:ascii="Times New Roman" w:hAnsi="Times New Roman" w:cs="Times New Roman"/>
           <w:sz w:val="28"/>
           <w:szCs w:val="28"/>
-          <w:lang w:val="en-US"/>
-        </w:rPr>
-      </w:pPr>
-    </w:p>
-    <w:p>
-      <w:pPr>
+        </w:rPr>
+      </w:pPr>
+    </w:p>
+    <w:p>
+      <w:pPr>
+        <w:spacing w:line="360" w:lineRule="auto"/>
         <w:ind w:firstLine="360"/>
         <w:rPr>
           <w:rFonts w:ascii="Times New Roman" w:hAnsi="Times New Roman" w:cs="Times New Roman"/>
@@ -1821,7 +1872,6 @@
           <w:sz w:val="28"/>
           <w:szCs w:val="28"/>
         </w:rPr>
-        <w:lastRenderedPageBreak/>
         <w:t>Ссылка</w:t>
       </w:r>
       <w:r>
@@ -1897,45 +1947,27 @@
         <w:ind w:firstLine="360"/>
         <w:rPr>
           <w:rFonts w:ascii="Times New Roman" w:hAnsi="Times New Roman" w:cs="Times New Roman"/>
-          <w:sz w:val="28"/>
-          <w:szCs w:val="28"/>
-        </w:rPr>
-      </w:pPr>
-      <w:r>
-        <w:rPr>
-          <w:rFonts w:ascii="Times New Roman" w:hAnsi="Times New Roman" w:cs="Times New Roman"/>
-          <w:sz w:val="28"/>
-          <w:szCs w:val="28"/>
-        </w:rPr>
-        <w:t xml:space="preserve">Задание </w:t>
-      </w:r>
-      <w:r>
-        <w:rPr>
-          <w:rFonts w:ascii="Times New Roman" w:hAnsi="Times New Roman" w:cs="Times New Roman"/>
-          <w:sz w:val="28"/>
-          <w:szCs w:val="28"/>
-        </w:rPr>
-        <w:t>2</w:t>
-      </w:r>
-      <w:r>
-        <w:rPr>
-          <w:rFonts w:ascii="Times New Roman" w:hAnsi="Times New Roman" w:cs="Times New Roman"/>
-          <w:sz w:val="28"/>
-          <w:szCs w:val="28"/>
-        </w:rPr>
-        <w:t xml:space="preserve">. </w:t>
-      </w:r>
-      <w:r>
-        <w:rPr>
-          <w:rFonts w:ascii="Times New Roman" w:hAnsi="Times New Roman" w:cs="Times New Roman"/>
-          <w:sz w:val="28"/>
-          <w:szCs w:val="28"/>
-        </w:rPr>
-        <w:t xml:space="preserve">Знакомство с </w:t>
-      </w:r>
-      <w:r>
-        <w:rPr>
-          <w:rFonts w:ascii="Times New Roman" w:hAnsi="Times New Roman" w:cs="Times New Roman"/>
+          <w:b/>
+          <w:bCs/>
+          <w:sz w:val="28"/>
+          <w:szCs w:val="28"/>
+        </w:rPr>
+      </w:pPr>
+      <w:r>
+        <w:rPr>
+          <w:rFonts w:ascii="Times New Roman" w:hAnsi="Times New Roman" w:cs="Times New Roman"/>
+          <w:b/>
+          <w:bCs/>
+          <w:sz w:val="28"/>
+          <w:szCs w:val="28"/>
+        </w:rPr>
+        <w:t xml:space="preserve">Задание 2. Знакомство с </w:t>
+      </w:r>
+      <w:r>
+        <w:rPr>
+          <w:rFonts w:ascii="Times New Roman" w:hAnsi="Times New Roman" w:cs="Times New Roman"/>
+          <w:b/>
+          <w:bCs/>
           <w:sz w:val="28"/>
           <w:szCs w:val="28"/>
           <w:lang w:val="en-US"/>
@@ -1945,6 +1977,8 @@
       <w:r>
         <w:rPr>
           <w:rFonts w:ascii="Times New Roman" w:hAnsi="Times New Roman" w:cs="Times New Roman"/>
+          <w:b/>
+          <w:bCs/>
           <w:sz w:val="28"/>
           <w:szCs w:val="28"/>
         </w:rPr>
@@ -1953,7 +1987,9 @@
     </w:p>
     <w:p>
       <w:pPr>
+        <w:spacing w:line="360" w:lineRule="auto"/>
         <w:ind w:firstLine="360"/>
+        <w:jc w:val="both"/>
         <w:rPr>
           <w:rFonts w:ascii="Times New Roman" w:hAnsi="Times New Roman" w:cs="Times New Roman"/>
           <w:sz w:val="28"/>
@@ -2320,44 +2356,16 @@
           <w:iCs/>
           <w:sz w:val="28"/>
           <w:szCs w:val="28"/>
-          <w:lang w:val="en-US"/>
-        </w:rPr>
-      </w:pPr>
-      <w:r>
-        <w:rPr>
-          <w:rFonts w:ascii="Times New Roman" w:hAnsi="Times New Roman" w:cs="Times New Roman"/>
-          <w:iCs/>
-          <w:sz w:val="28"/>
-          <w:szCs w:val="28"/>
-        </w:rPr>
-        <w:t xml:space="preserve">Рисунок </w:t>
-      </w:r>
-      <w:r>
-        <w:rPr>
-          <w:rFonts w:ascii="Times New Roman" w:hAnsi="Times New Roman" w:cs="Times New Roman"/>
-          <w:iCs/>
-          <w:sz w:val="28"/>
-          <w:szCs w:val="28"/>
-        </w:rPr>
-        <w:t>2</w:t>
-      </w:r>
-      <w:r>
-        <w:rPr>
-          <w:rFonts w:ascii="Times New Roman" w:hAnsi="Times New Roman" w:cs="Times New Roman"/>
-          <w:iCs/>
-          <w:sz w:val="28"/>
-          <w:szCs w:val="28"/>
-        </w:rPr>
-        <w:t xml:space="preserve"> – </w:t>
-      </w:r>
-      <w:r>
-        <w:rPr>
-          <w:rFonts w:ascii="Times New Roman" w:hAnsi="Times New Roman" w:cs="Times New Roman"/>
-          <w:iCs/>
-          <w:sz w:val="28"/>
-          <w:szCs w:val="28"/>
-        </w:rPr>
-        <w:t xml:space="preserve">установка </w:t>
+        </w:rPr>
+      </w:pPr>
+      <w:r>
+        <w:rPr>
+          <w:rFonts w:ascii="Times New Roman" w:hAnsi="Times New Roman" w:cs="Times New Roman"/>
+          <w:iCs/>
+          <w:sz w:val="28"/>
+          <w:szCs w:val="28"/>
+        </w:rPr>
+        <w:t xml:space="preserve">Рисунок 2 – установка </w:t>
       </w:r>
       <w:r>
         <w:rPr>
@@ -2380,7 +2388,6 @@
           <w:iCs/>
           <w:sz w:val="28"/>
           <w:szCs w:val="28"/>
-          <w:lang w:val="en-US"/>
         </w:rPr>
       </w:pPr>
     </w:p>
@@ -2388,6 +2395,7 @@
       <w:pPr>
         <w:spacing w:after="0" w:line="360" w:lineRule="auto"/>
         <w:ind w:firstLine="360"/>
+        <w:jc w:val="both"/>
         <w:rPr>
           <w:rFonts w:ascii="Times New Roman" w:hAnsi="Times New Roman" w:cs="Times New Roman"/>
           <w:iCs/>
@@ -2641,6 +2649,7 @@
       <w:pPr>
         <w:spacing w:after="0" w:line="360" w:lineRule="auto"/>
         <w:ind w:firstLine="360"/>
+        <w:jc w:val="both"/>
         <w:rPr>
           <w:rFonts w:ascii="Times New Roman" w:hAnsi="Times New Roman" w:cs="Times New Roman"/>
           <w:iCs/>
@@ -2731,6 +2740,7 @@
           <w:sz w:val="28"/>
           <w:szCs w:val="28"/>
         </w:rPr>
+        <w:lastRenderedPageBreak/>
         <w:drawing>
           <wp:inline distT="0" distB="0" distL="0" distR="0" wp14:anchorId="3BB9FEE3" wp14:editId="16896794">
             <wp:extent cx="6300470" cy="1634490"/>
@@ -2811,16 +2821,7 @@
           <w:sz w:val="28"/>
           <w:szCs w:val="28"/>
         </w:rPr>
-        <w:t xml:space="preserve"> – </w:t>
-      </w:r>
-      <w:r>
-        <w:rPr>
-          <w:rFonts w:ascii="Times New Roman" w:hAnsi="Times New Roman" w:cs="Times New Roman"/>
-          <w:iCs/>
-          <w:sz w:val="28"/>
-          <w:szCs w:val="28"/>
-        </w:rPr>
-        <w:t>тестирование функционала перезагрузки страницы</w:t>
+        <w:t xml:space="preserve"> – тестирование функционала перезагрузки страницы</w:t>
       </w:r>
     </w:p>
     <w:p>
@@ -2840,6 +2841,7 @@
       <w:pPr>
         <w:spacing w:after="0" w:line="360" w:lineRule="auto"/>
         <w:ind w:firstLine="360"/>
+        <w:jc w:val="both"/>
         <w:rPr>
           <w:rFonts w:ascii="Times New Roman" w:hAnsi="Times New Roman" w:cs="Times New Roman"/>
           <w:iCs/>
@@ -2903,7 +2905,6 @@
           <w:sz w:val="28"/>
           <w:szCs w:val="28"/>
         </w:rPr>
-        <w:lastRenderedPageBreak/>
         <w:drawing>
           <wp:inline distT="0" distB="0" distL="0" distR="0" wp14:anchorId="3F3091CD" wp14:editId="45564635">
             <wp:extent cx="5321300" cy="3441700"/>
@@ -2992,6 +2993,978 @@
           <w:sz w:val="28"/>
           <w:szCs w:val="28"/>
         </w:rPr>
+        <w:t xml:space="preserve"> – вывод в терминале</w:t>
+      </w:r>
+      <w:r>
+        <w:rPr>
+          <w:rFonts w:ascii="Times New Roman" w:hAnsi="Times New Roman" w:cs="Times New Roman"/>
+          <w:iCs/>
+          <w:sz w:val="28"/>
+          <w:szCs w:val="28"/>
+        </w:rPr>
+        <w:t xml:space="preserve"> при изменениях в файлах</w:t>
+      </w:r>
+    </w:p>
+    <w:p>
+      <w:pPr>
+        <w:ind w:firstLine="360"/>
+        <w:rPr>
+          <w:rFonts w:ascii="Times New Roman" w:hAnsi="Times New Roman" w:cs="Times New Roman"/>
+          <w:sz w:val="28"/>
+          <w:szCs w:val="28"/>
+        </w:rPr>
+      </w:pPr>
+    </w:p>
+    <w:p>
+      <w:pPr>
+        <w:ind w:firstLine="360"/>
+        <w:rPr>
+          <w:rFonts w:ascii="Times New Roman" w:hAnsi="Times New Roman" w:cs="Times New Roman"/>
+          <w:b/>
+          <w:bCs/>
+          <w:sz w:val="28"/>
+          <w:szCs w:val="28"/>
+        </w:rPr>
+      </w:pPr>
+      <w:r>
+        <w:rPr>
+          <w:rFonts w:ascii="Times New Roman" w:hAnsi="Times New Roman" w:cs="Times New Roman"/>
+          <w:b/>
+          <w:bCs/>
+          <w:sz w:val="28"/>
+          <w:szCs w:val="28"/>
+        </w:rPr>
+        <w:t xml:space="preserve">Задание </w:t>
+      </w:r>
+      <w:r>
+        <w:rPr>
+          <w:rFonts w:ascii="Times New Roman" w:hAnsi="Times New Roman" w:cs="Times New Roman"/>
+          <w:b/>
+          <w:bCs/>
+          <w:sz w:val="28"/>
+          <w:szCs w:val="28"/>
+        </w:rPr>
+        <w:t>3</w:t>
+      </w:r>
+      <w:r>
+        <w:rPr>
+          <w:rFonts w:ascii="Times New Roman" w:hAnsi="Times New Roman" w:cs="Times New Roman"/>
+          <w:b/>
+          <w:bCs/>
+          <w:sz w:val="28"/>
+          <w:szCs w:val="28"/>
+        </w:rPr>
+        <w:t xml:space="preserve">. </w:t>
+      </w:r>
+      <w:r>
+        <w:rPr>
+          <w:rFonts w:ascii="Times New Roman" w:hAnsi="Times New Roman" w:cs="Times New Roman"/>
+          <w:b/>
+          <w:bCs/>
+          <w:sz w:val="28"/>
+          <w:szCs w:val="28"/>
+        </w:rPr>
+        <w:t>Разработка веб-приложения</w:t>
+      </w:r>
+    </w:p>
+    <w:p>
+      <w:pPr>
+        <w:spacing w:line="360" w:lineRule="auto"/>
+        <w:ind w:firstLine="360"/>
+        <w:rPr>
+          <w:rFonts w:ascii="Times New Roman" w:hAnsi="Times New Roman" w:cs="Times New Roman"/>
+          <w:sz w:val="28"/>
+          <w:szCs w:val="28"/>
+        </w:rPr>
+      </w:pPr>
+      <w:r>
+        <w:rPr>
+          <w:rFonts w:ascii="Times New Roman" w:hAnsi="Times New Roman" w:cs="Times New Roman"/>
+          <w:sz w:val="28"/>
+          <w:szCs w:val="28"/>
+        </w:rPr>
+        <w:tab/>
+        <w:t xml:space="preserve">С помощью утилиты </w:t>
+      </w:r>
+      <w:r>
+        <w:rPr>
+          <w:rFonts w:ascii="Times New Roman" w:hAnsi="Times New Roman" w:cs="Times New Roman"/>
+          <w:sz w:val="28"/>
+          <w:szCs w:val="28"/>
+          <w:lang w:val="en-US"/>
+        </w:rPr>
+        <w:t>create</w:t>
+      </w:r>
+      <w:r>
+        <w:rPr>
+          <w:rFonts w:ascii="Times New Roman" w:hAnsi="Times New Roman" w:cs="Times New Roman"/>
+          <w:sz w:val="28"/>
+          <w:szCs w:val="28"/>
+        </w:rPr>
+        <w:t>-</w:t>
+      </w:r>
+      <w:r>
+        <w:rPr>
+          <w:rFonts w:ascii="Times New Roman" w:hAnsi="Times New Roman" w:cs="Times New Roman"/>
+          <w:sz w:val="28"/>
+          <w:szCs w:val="28"/>
+          <w:lang w:val="en-US"/>
+        </w:rPr>
+        <w:t>react</w:t>
+      </w:r>
+      <w:r>
+        <w:rPr>
+          <w:rFonts w:ascii="Times New Roman" w:hAnsi="Times New Roman" w:cs="Times New Roman"/>
+          <w:sz w:val="28"/>
+          <w:szCs w:val="28"/>
+        </w:rPr>
+        <w:t>-</w:t>
+      </w:r>
+      <w:r>
+        <w:rPr>
+          <w:rFonts w:ascii="Times New Roman" w:hAnsi="Times New Roman" w:cs="Times New Roman"/>
+          <w:sz w:val="28"/>
+          <w:szCs w:val="28"/>
+          <w:lang w:val="en-US"/>
+        </w:rPr>
+        <w:t>app</w:t>
+      </w:r>
+      <w:r>
+        <w:rPr>
+          <w:rFonts w:ascii="Times New Roman" w:hAnsi="Times New Roman" w:cs="Times New Roman"/>
+          <w:sz w:val="28"/>
+          <w:szCs w:val="28"/>
+        </w:rPr>
+        <w:t xml:space="preserve"> </w:t>
+      </w:r>
+      <w:r>
+        <w:rPr>
+          <w:rFonts w:ascii="Times New Roman" w:hAnsi="Times New Roman" w:cs="Times New Roman"/>
+          <w:sz w:val="28"/>
+          <w:szCs w:val="28"/>
+        </w:rPr>
+        <w:t xml:space="preserve">создадим </w:t>
+      </w:r>
+      <w:r>
+        <w:rPr>
+          <w:rFonts w:ascii="Times New Roman" w:hAnsi="Times New Roman" w:cs="Times New Roman"/>
+          <w:sz w:val="28"/>
+          <w:szCs w:val="28"/>
+        </w:rPr>
+        <w:t xml:space="preserve">приложение с шаблоном </w:t>
+      </w:r>
+      <w:r>
+        <w:rPr>
+          <w:rFonts w:ascii="Times New Roman" w:hAnsi="Times New Roman" w:cs="Times New Roman"/>
+          <w:sz w:val="28"/>
+          <w:szCs w:val="28"/>
+          <w:lang w:val="en-US"/>
+        </w:rPr>
+        <w:t>TypeScript</w:t>
+      </w:r>
+      <w:r>
+        <w:rPr>
+          <w:rFonts w:ascii="Times New Roman" w:hAnsi="Times New Roman" w:cs="Times New Roman"/>
+          <w:sz w:val="28"/>
+          <w:szCs w:val="28"/>
+        </w:rPr>
+        <w:t>.</w:t>
+      </w:r>
+      <w:r>
+        <w:rPr>
+          <w:rFonts w:ascii="Times New Roman" w:hAnsi="Times New Roman" w:cs="Times New Roman"/>
+          <w:sz w:val="28"/>
+          <w:szCs w:val="28"/>
+        </w:rPr>
+        <w:t xml:space="preserve"> </w:t>
+      </w:r>
+      <w:r>
+        <w:rPr>
+          <w:rFonts w:ascii="Times New Roman" w:hAnsi="Times New Roman" w:cs="Times New Roman"/>
+          <w:sz w:val="28"/>
+          <w:szCs w:val="28"/>
+        </w:rPr>
+        <w:t xml:space="preserve">С использованием связки </w:t>
+      </w:r>
+      <w:r>
+        <w:rPr>
+          <w:rFonts w:ascii="Times New Roman" w:hAnsi="Times New Roman" w:cs="Times New Roman"/>
+          <w:sz w:val="28"/>
+          <w:szCs w:val="28"/>
+          <w:lang w:val="en-US"/>
+        </w:rPr>
+        <w:t>React</w:t>
+      </w:r>
+      <w:r>
+        <w:rPr>
+          <w:rFonts w:ascii="Times New Roman" w:hAnsi="Times New Roman" w:cs="Times New Roman"/>
+          <w:sz w:val="28"/>
+          <w:szCs w:val="28"/>
+        </w:rPr>
+        <w:t xml:space="preserve"> </w:t>
+      </w:r>
+      <w:r>
+        <w:rPr>
+          <w:rFonts w:ascii="Times New Roman" w:hAnsi="Times New Roman" w:cs="Times New Roman"/>
+          <w:sz w:val="28"/>
+          <w:szCs w:val="28"/>
+        </w:rPr>
+        <w:t xml:space="preserve">и </w:t>
+      </w:r>
+      <w:proofErr w:type="spellStart"/>
+      <w:r>
+        <w:rPr>
+          <w:rFonts w:ascii="Times New Roman" w:hAnsi="Times New Roman" w:cs="Times New Roman"/>
+          <w:sz w:val="28"/>
+          <w:szCs w:val="28"/>
+          <w:lang w:val="en-US"/>
+        </w:rPr>
+        <w:t>MobX</w:t>
+      </w:r>
+      <w:proofErr w:type="spellEnd"/>
+      <w:r>
+        <w:rPr>
+          <w:rFonts w:ascii="Times New Roman" w:hAnsi="Times New Roman" w:cs="Times New Roman"/>
+          <w:sz w:val="28"/>
+          <w:szCs w:val="28"/>
+        </w:rPr>
+        <w:t xml:space="preserve"> </w:t>
+      </w:r>
+      <w:r>
+        <w:rPr>
+          <w:rFonts w:ascii="Times New Roman" w:hAnsi="Times New Roman" w:cs="Times New Roman"/>
+          <w:sz w:val="28"/>
+          <w:szCs w:val="28"/>
+        </w:rPr>
+        <w:t>для упрощенной работы с данными в приложении было создано веб-приложение</w:t>
+      </w:r>
+      <w:r>
+        <w:rPr>
+          <w:rFonts w:ascii="Times New Roman" w:hAnsi="Times New Roman" w:cs="Times New Roman"/>
+          <w:sz w:val="28"/>
+          <w:szCs w:val="28"/>
+        </w:rPr>
+        <w:t xml:space="preserve">, </w:t>
+      </w:r>
+      <w:r>
+        <w:rPr>
+          <w:rFonts w:ascii="Times New Roman" w:hAnsi="Times New Roman" w:cs="Times New Roman"/>
+          <w:sz w:val="28"/>
+          <w:szCs w:val="28"/>
+        </w:rPr>
+        <w:t xml:space="preserve">в котором пользователю предлагается выбрать из 3 статей с сайта </w:t>
+      </w:r>
+      <w:proofErr w:type="spellStart"/>
+      <w:r>
+        <w:rPr>
+          <w:rFonts w:ascii="Times New Roman" w:hAnsi="Times New Roman" w:cs="Times New Roman"/>
+          <w:sz w:val="28"/>
+          <w:szCs w:val="28"/>
+          <w:lang w:val="en-US"/>
+        </w:rPr>
+        <w:t>wikipedia</w:t>
+      </w:r>
+      <w:proofErr w:type="spellEnd"/>
+      <w:r>
+        <w:rPr>
+          <w:rFonts w:ascii="Times New Roman" w:hAnsi="Times New Roman" w:cs="Times New Roman"/>
+          <w:sz w:val="28"/>
+          <w:szCs w:val="28"/>
+        </w:rPr>
+        <w:t>.</w:t>
+      </w:r>
+      <w:r>
+        <w:rPr>
+          <w:rFonts w:ascii="Times New Roman" w:hAnsi="Times New Roman" w:cs="Times New Roman"/>
+          <w:sz w:val="28"/>
+          <w:szCs w:val="28"/>
+          <w:lang w:val="en-US"/>
+        </w:rPr>
+        <w:t>org</w:t>
+      </w:r>
+      <w:r>
+        <w:rPr>
+          <w:rFonts w:ascii="Times New Roman" w:hAnsi="Times New Roman" w:cs="Times New Roman"/>
+          <w:sz w:val="28"/>
+          <w:szCs w:val="28"/>
+        </w:rPr>
+        <w:t xml:space="preserve">, </w:t>
+      </w:r>
+      <w:r>
+        <w:rPr>
+          <w:rFonts w:ascii="Times New Roman" w:hAnsi="Times New Roman" w:cs="Times New Roman"/>
+          <w:sz w:val="28"/>
+          <w:szCs w:val="28"/>
+        </w:rPr>
+        <w:t>настроить длительность показа каждой из них и запустить последовательный показ</w:t>
+      </w:r>
+      <w:r>
+        <w:rPr>
+          <w:rFonts w:ascii="Times New Roman" w:hAnsi="Times New Roman" w:cs="Times New Roman"/>
+          <w:sz w:val="28"/>
+          <w:szCs w:val="28"/>
+        </w:rPr>
+        <w:t xml:space="preserve">. </w:t>
+      </w:r>
+      <w:r>
+        <w:rPr>
+          <w:rFonts w:ascii="Times New Roman" w:hAnsi="Times New Roman" w:cs="Times New Roman"/>
+          <w:sz w:val="28"/>
+          <w:szCs w:val="28"/>
+        </w:rPr>
+        <w:t xml:space="preserve">Возникла проблема с </w:t>
+      </w:r>
+      <w:r>
+        <w:rPr>
+          <w:rFonts w:ascii="Times New Roman" w:hAnsi="Times New Roman" w:cs="Times New Roman"/>
+          <w:sz w:val="28"/>
+          <w:szCs w:val="28"/>
+        </w:rPr>
+        <w:lastRenderedPageBreak/>
+        <w:t>возможностью предоставления пользователю ввода ссылок</w:t>
+      </w:r>
+      <w:r>
+        <w:rPr>
+          <w:rFonts w:ascii="Times New Roman" w:hAnsi="Times New Roman" w:cs="Times New Roman"/>
+          <w:sz w:val="28"/>
+          <w:szCs w:val="28"/>
+        </w:rPr>
+        <w:t xml:space="preserve">, </w:t>
+      </w:r>
+      <w:r>
+        <w:rPr>
+          <w:rFonts w:ascii="Times New Roman" w:hAnsi="Times New Roman" w:cs="Times New Roman"/>
+          <w:sz w:val="28"/>
+          <w:szCs w:val="28"/>
+        </w:rPr>
+        <w:t xml:space="preserve">так как не каждый сайт позволяет подключаться с другого хоста и это приводит к ошибкам </w:t>
+      </w:r>
+      <w:r>
+        <w:rPr>
+          <w:rFonts w:ascii="Times New Roman" w:hAnsi="Times New Roman" w:cs="Times New Roman"/>
+          <w:sz w:val="28"/>
+          <w:szCs w:val="28"/>
+          <w:lang w:val="en-US"/>
+        </w:rPr>
+        <w:t>CORS</w:t>
+      </w:r>
+      <w:r>
+        <w:rPr>
+          <w:rFonts w:ascii="Times New Roman" w:hAnsi="Times New Roman" w:cs="Times New Roman"/>
+          <w:sz w:val="28"/>
+          <w:szCs w:val="28"/>
+        </w:rPr>
+        <w:t xml:space="preserve"> (</w:t>
+      </w:r>
+      <w:r>
+        <w:rPr>
+          <w:rFonts w:ascii="Times New Roman" w:hAnsi="Times New Roman" w:cs="Times New Roman"/>
+          <w:sz w:val="28"/>
+          <w:szCs w:val="28"/>
+          <w:lang w:val="en-US"/>
+        </w:rPr>
+        <w:t>Cross</w:t>
+      </w:r>
+      <w:r>
+        <w:rPr>
+          <w:rFonts w:ascii="Times New Roman" w:hAnsi="Times New Roman" w:cs="Times New Roman"/>
+          <w:sz w:val="28"/>
+          <w:szCs w:val="28"/>
+        </w:rPr>
+        <w:t>-</w:t>
+      </w:r>
+      <w:r>
+        <w:rPr>
+          <w:rFonts w:ascii="Times New Roman" w:hAnsi="Times New Roman" w:cs="Times New Roman"/>
+          <w:sz w:val="28"/>
+          <w:szCs w:val="28"/>
+          <w:lang w:val="en-US"/>
+        </w:rPr>
+        <w:t>Origin</w:t>
+      </w:r>
+      <w:r>
+        <w:rPr>
+          <w:rFonts w:ascii="Times New Roman" w:hAnsi="Times New Roman" w:cs="Times New Roman"/>
+          <w:sz w:val="28"/>
+          <w:szCs w:val="28"/>
+        </w:rPr>
+        <w:t xml:space="preserve"> </w:t>
+      </w:r>
+      <w:r>
+        <w:rPr>
+          <w:rFonts w:ascii="Times New Roman" w:hAnsi="Times New Roman" w:cs="Times New Roman"/>
+          <w:sz w:val="28"/>
+          <w:szCs w:val="28"/>
+          <w:lang w:val="en-US"/>
+        </w:rPr>
+        <w:t>Resource</w:t>
+      </w:r>
+      <w:r>
+        <w:rPr>
+          <w:rFonts w:ascii="Times New Roman" w:hAnsi="Times New Roman" w:cs="Times New Roman"/>
+          <w:sz w:val="28"/>
+          <w:szCs w:val="28"/>
+        </w:rPr>
+        <w:t xml:space="preserve"> </w:t>
+      </w:r>
+      <w:r>
+        <w:rPr>
+          <w:rFonts w:ascii="Times New Roman" w:hAnsi="Times New Roman" w:cs="Times New Roman"/>
+          <w:sz w:val="28"/>
+          <w:szCs w:val="28"/>
+          <w:lang w:val="en-US"/>
+        </w:rPr>
+        <w:t>Sharing</w:t>
+      </w:r>
+      <w:r>
+        <w:rPr>
+          <w:rFonts w:ascii="Times New Roman" w:hAnsi="Times New Roman" w:cs="Times New Roman"/>
+          <w:sz w:val="28"/>
+          <w:szCs w:val="28"/>
+        </w:rPr>
+        <w:t>).</w:t>
+      </w:r>
+    </w:p>
+    <w:p>
+      <w:pPr>
+        <w:spacing w:line="360" w:lineRule="auto"/>
+        <w:ind w:firstLine="360"/>
+        <w:rPr>
+          <w:rFonts w:ascii="Times New Roman" w:hAnsi="Times New Roman" w:cs="Times New Roman"/>
+          <w:sz w:val="28"/>
+          <w:szCs w:val="28"/>
+        </w:rPr>
+      </w:pPr>
+      <w:r>
+        <w:rPr>
+          <w:rFonts w:ascii="Times New Roman" w:hAnsi="Times New Roman" w:cs="Times New Roman"/>
+          <w:sz w:val="28"/>
+          <w:szCs w:val="28"/>
+        </w:rPr>
+        <w:t>Была создана модель</w:t>
+      </w:r>
+      <w:r>
+        <w:rPr>
+          <w:rFonts w:ascii="Times New Roman" w:hAnsi="Times New Roman" w:cs="Times New Roman"/>
+          <w:sz w:val="28"/>
+          <w:szCs w:val="28"/>
+        </w:rPr>
+        <w:t xml:space="preserve">, </w:t>
+      </w:r>
+      <w:r>
+        <w:rPr>
+          <w:rFonts w:ascii="Times New Roman" w:hAnsi="Times New Roman" w:cs="Times New Roman"/>
+          <w:sz w:val="28"/>
+          <w:szCs w:val="28"/>
+        </w:rPr>
+        <w:t>управляющая данными и пользовательскими интеракциями</w:t>
+      </w:r>
+      <w:r>
+        <w:rPr>
+          <w:rFonts w:ascii="Times New Roman" w:hAnsi="Times New Roman" w:cs="Times New Roman"/>
+          <w:sz w:val="28"/>
+          <w:szCs w:val="28"/>
+        </w:rPr>
+        <w:t xml:space="preserve">. </w:t>
+      </w:r>
+      <w:r>
+        <w:rPr>
+          <w:rFonts w:ascii="Times New Roman" w:hAnsi="Times New Roman" w:cs="Times New Roman"/>
+          <w:sz w:val="28"/>
+          <w:szCs w:val="28"/>
+        </w:rPr>
+        <w:t>Изначально в приложение добавлено 3 статьи из Википедии</w:t>
+      </w:r>
+      <w:r>
+        <w:rPr>
+          <w:rFonts w:ascii="Times New Roman" w:hAnsi="Times New Roman" w:cs="Times New Roman"/>
+          <w:sz w:val="28"/>
+          <w:szCs w:val="28"/>
+        </w:rPr>
+        <w:t xml:space="preserve">, </w:t>
+      </w:r>
+      <w:r>
+        <w:rPr>
+          <w:rFonts w:ascii="Times New Roman" w:hAnsi="Times New Roman" w:cs="Times New Roman"/>
+          <w:sz w:val="28"/>
+          <w:szCs w:val="28"/>
+        </w:rPr>
+        <w:t xml:space="preserve">при нажатии на соответствующую кнопку </w:t>
+      </w:r>
+      <w:r>
+        <w:rPr>
+          <w:rFonts w:ascii="Times New Roman" w:hAnsi="Times New Roman" w:cs="Times New Roman"/>
+          <w:sz w:val="28"/>
+          <w:szCs w:val="28"/>
+        </w:rPr>
+        <w:t>веб-страница добавляется в очередь показа</w:t>
+      </w:r>
+      <w:r>
+        <w:rPr>
+          <w:rFonts w:ascii="Times New Roman" w:hAnsi="Times New Roman" w:cs="Times New Roman"/>
+          <w:sz w:val="28"/>
+          <w:szCs w:val="28"/>
+        </w:rPr>
+        <w:t xml:space="preserve">, </w:t>
+      </w:r>
+      <w:r>
+        <w:rPr>
+          <w:rFonts w:ascii="Times New Roman" w:hAnsi="Times New Roman" w:cs="Times New Roman"/>
+          <w:sz w:val="28"/>
+          <w:szCs w:val="28"/>
+        </w:rPr>
+        <w:t>а пользователю предлагается настроить</w:t>
+      </w:r>
+      <w:r>
+        <w:rPr>
+          <w:rFonts w:ascii="Times New Roman" w:hAnsi="Times New Roman" w:cs="Times New Roman"/>
+          <w:sz w:val="28"/>
+          <w:szCs w:val="28"/>
+        </w:rPr>
+        <w:t xml:space="preserve">, </w:t>
+      </w:r>
+      <w:r>
+        <w:rPr>
+          <w:rFonts w:ascii="Times New Roman" w:hAnsi="Times New Roman" w:cs="Times New Roman"/>
+          <w:sz w:val="28"/>
+          <w:szCs w:val="28"/>
+        </w:rPr>
+        <w:t>сколько секунд он хочет видеть эту страницу</w:t>
+      </w:r>
+      <w:r>
+        <w:rPr>
+          <w:rFonts w:ascii="Times New Roman" w:hAnsi="Times New Roman" w:cs="Times New Roman"/>
+          <w:sz w:val="28"/>
+          <w:szCs w:val="28"/>
+        </w:rPr>
+        <w:t xml:space="preserve">. </w:t>
+      </w:r>
+      <w:r>
+        <w:rPr>
+          <w:rFonts w:ascii="Times New Roman" w:hAnsi="Times New Roman" w:cs="Times New Roman"/>
+          <w:sz w:val="28"/>
+          <w:szCs w:val="28"/>
+        </w:rPr>
+        <w:t>Лишь при соблюдении условия</w:t>
+      </w:r>
+      <w:r>
+        <w:rPr>
+          <w:rFonts w:ascii="Times New Roman" w:hAnsi="Times New Roman" w:cs="Times New Roman"/>
+          <w:sz w:val="28"/>
+          <w:szCs w:val="28"/>
+        </w:rPr>
+        <w:t xml:space="preserve">, </w:t>
+      </w:r>
+      <w:r>
+        <w:rPr>
+          <w:rFonts w:ascii="Times New Roman" w:hAnsi="Times New Roman" w:cs="Times New Roman"/>
+          <w:sz w:val="28"/>
+          <w:szCs w:val="28"/>
+        </w:rPr>
+        <w:t>что список показа не пуст и длительность показа каждой страницы больше 0</w:t>
+      </w:r>
+      <w:r>
+        <w:rPr>
+          <w:rFonts w:ascii="Times New Roman" w:hAnsi="Times New Roman" w:cs="Times New Roman"/>
+          <w:sz w:val="28"/>
+          <w:szCs w:val="28"/>
+        </w:rPr>
+        <w:t xml:space="preserve">, </w:t>
+      </w:r>
+      <w:r>
+        <w:rPr>
+          <w:rFonts w:ascii="Times New Roman" w:hAnsi="Times New Roman" w:cs="Times New Roman"/>
+          <w:sz w:val="28"/>
+          <w:szCs w:val="28"/>
+        </w:rPr>
+        <w:t>появляется кнопка начала демонстрации веб-страниц (рис</w:t>
+      </w:r>
+      <w:r>
+        <w:rPr>
+          <w:rFonts w:ascii="Times New Roman" w:hAnsi="Times New Roman" w:cs="Times New Roman"/>
+          <w:sz w:val="28"/>
+          <w:szCs w:val="28"/>
+        </w:rPr>
+        <w:t>. 5).</w:t>
+      </w:r>
+    </w:p>
+    <w:p>
+      <w:pPr>
+        <w:spacing w:line="360" w:lineRule="auto"/>
+        <w:rPr>
+          <w:rFonts w:ascii="Times New Roman" w:hAnsi="Times New Roman" w:cs="Times New Roman"/>
+          <w:sz w:val="28"/>
+          <w:szCs w:val="28"/>
+        </w:rPr>
+      </w:pPr>
+      <w:r>
+        <w:rPr>
+          <w:rFonts w:ascii="Times New Roman" w:hAnsi="Times New Roman" w:cs="Times New Roman"/>
+          <w:noProof/>
+          <w:sz w:val="28"/>
+          <w:szCs w:val="28"/>
+        </w:rPr>
+        <w:drawing>
+          <wp:inline distT="0" distB="0" distL="0" distR="0" wp14:anchorId="1BC64889" wp14:editId="3D77E587">
+            <wp:extent cx="6300470" cy="1315720"/>
+            <wp:effectExtent l="0" t="0" r="0" b="5080"/>
+            <wp:docPr id="5" name="Picture 5" descr="A screenshot of a computer&#10;&#10;Description automatically generated"/>
+            <wp:cNvGraphicFramePr>
+              <a:graphicFrameLocks xmlns:a="http://schemas.openxmlformats.org/drawingml/2006/main" noChangeAspect="1"/>
+            </wp:cNvGraphicFramePr>
+            <a:graphic xmlns:a="http://schemas.openxmlformats.org/drawingml/2006/main">
+              <a:graphicData uri="http://schemas.openxmlformats.org/drawingml/2006/picture">
+                <pic:pic xmlns:pic="http://schemas.openxmlformats.org/drawingml/2006/picture">
+                  <pic:nvPicPr>
+                    <pic:cNvPr id="5" name="Picture 5" descr="A screenshot of a computer&#10;&#10;Description automatically generated"/>
+                    <pic:cNvPicPr/>
+                  </pic:nvPicPr>
+                  <pic:blipFill>
+                    <a:blip r:embed="rId15" cstate="print">
+                      <a:extLst>
+                        <a:ext uri="{28A0092B-C50C-407E-A947-70E740481C1C}">
+                          <a14:useLocalDpi xmlns:a14="http://schemas.microsoft.com/office/drawing/2010/main" val="0"/>
+                        </a:ext>
+                      </a:extLst>
+                    </a:blip>
+                    <a:stretch>
+                      <a:fillRect/>
+                    </a:stretch>
+                  </pic:blipFill>
+                  <pic:spPr>
+                    <a:xfrm>
+                      <a:off x="0" y="0"/>
+                      <a:ext cx="6300470" cy="1315720"/>
+                    </a:xfrm>
+                    <a:prstGeom prst="rect">
+                      <a:avLst/>
+                    </a:prstGeom>
+                  </pic:spPr>
+                </pic:pic>
+              </a:graphicData>
+            </a:graphic>
+          </wp:inline>
+        </w:drawing>
+      </w:r>
+    </w:p>
+    <w:p>
+      <w:pPr>
+        <w:spacing w:after="0" w:line="360" w:lineRule="auto"/>
+        <w:ind w:firstLine="360"/>
+        <w:jc w:val="center"/>
+        <w:rPr>
+          <w:rFonts w:ascii="Times New Roman" w:hAnsi="Times New Roman" w:cs="Times New Roman"/>
+          <w:iCs/>
+          <w:sz w:val="28"/>
+          <w:szCs w:val="28"/>
+        </w:rPr>
+      </w:pPr>
+      <w:r>
+        <w:rPr>
+          <w:rFonts w:ascii="Times New Roman" w:hAnsi="Times New Roman" w:cs="Times New Roman"/>
+          <w:sz w:val="28"/>
+          <w:szCs w:val="28"/>
+        </w:rPr>
+        <w:tab/>
+      </w:r>
+      <w:r>
+        <w:rPr>
+          <w:rFonts w:ascii="Times New Roman" w:hAnsi="Times New Roman" w:cs="Times New Roman"/>
+          <w:iCs/>
+          <w:sz w:val="28"/>
+          <w:szCs w:val="28"/>
+        </w:rPr>
+        <w:t xml:space="preserve">Рисунок </w:t>
+      </w:r>
+      <w:r>
+        <w:rPr>
+          <w:rFonts w:ascii="Times New Roman" w:hAnsi="Times New Roman" w:cs="Times New Roman"/>
+          <w:iCs/>
+          <w:sz w:val="28"/>
+          <w:szCs w:val="28"/>
+        </w:rPr>
+        <w:t>5</w:t>
+      </w:r>
+      <w:r>
+        <w:rPr>
+          <w:rFonts w:ascii="Times New Roman" w:hAnsi="Times New Roman" w:cs="Times New Roman"/>
+          <w:iCs/>
+          <w:sz w:val="28"/>
+          <w:szCs w:val="28"/>
+        </w:rPr>
+        <w:t xml:space="preserve"> – настройка показа и кнопка начала демонстрации</w:t>
+      </w:r>
+    </w:p>
+    <w:p>
+      <w:pPr>
+        <w:spacing w:after="0" w:line="360" w:lineRule="auto"/>
+        <w:ind w:firstLine="360"/>
+        <w:jc w:val="center"/>
+        <w:rPr>
+          <w:rFonts w:ascii="Times New Roman" w:hAnsi="Times New Roman" w:cs="Times New Roman"/>
+          <w:iCs/>
+          <w:sz w:val="28"/>
+          <w:szCs w:val="28"/>
+        </w:rPr>
+      </w:pPr>
+    </w:p>
+    <w:p>
+      <w:pPr>
+        <w:spacing w:after="0" w:line="360" w:lineRule="auto"/>
+        <w:ind w:firstLine="360"/>
+        <w:rPr>
+          <w:rFonts w:ascii="Times New Roman" w:hAnsi="Times New Roman" w:cs="Times New Roman"/>
+          <w:iCs/>
+          <w:sz w:val="28"/>
+          <w:szCs w:val="28"/>
+        </w:rPr>
+      </w:pPr>
+      <w:r>
+        <w:rPr>
+          <w:rFonts w:ascii="Times New Roman" w:hAnsi="Times New Roman" w:cs="Times New Roman"/>
+          <w:iCs/>
+          <w:sz w:val="28"/>
+          <w:szCs w:val="28"/>
+        </w:rPr>
+        <w:t>Далее</w:t>
+      </w:r>
+      <w:r>
+        <w:rPr>
+          <w:rFonts w:ascii="Times New Roman" w:hAnsi="Times New Roman" w:cs="Times New Roman"/>
+          <w:iCs/>
+          <w:sz w:val="28"/>
+          <w:szCs w:val="28"/>
+        </w:rPr>
+        <w:t xml:space="preserve">, </w:t>
+      </w:r>
+      <w:r>
+        <w:rPr>
+          <w:rFonts w:ascii="Times New Roman" w:hAnsi="Times New Roman" w:cs="Times New Roman"/>
+          <w:iCs/>
+          <w:sz w:val="28"/>
+          <w:szCs w:val="28"/>
+        </w:rPr>
+        <w:t xml:space="preserve">при помощи </w:t>
+      </w:r>
+      <w:r>
+        <w:rPr>
+          <w:rFonts w:ascii="Times New Roman" w:hAnsi="Times New Roman" w:cs="Times New Roman"/>
+          <w:iCs/>
+          <w:sz w:val="28"/>
+          <w:szCs w:val="28"/>
+          <w:lang w:val="en-US"/>
+        </w:rPr>
+        <w:t>observable</w:t>
+      </w:r>
+      <w:r>
+        <w:rPr>
+          <w:rFonts w:ascii="Times New Roman" w:hAnsi="Times New Roman" w:cs="Times New Roman"/>
+          <w:iCs/>
+          <w:sz w:val="28"/>
+          <w:szCs w:val="28"/>
+        </w:rPr>
+        <w:t>-</w:t>
+      </w:r>
+      <w:r>
+        <w:rPr>
+          <w:rFonts w:ascii="Times New Roman" w:hAnsi="Times New Roman" w:cs="Times New Roman"/>
+          <w:iCs/>
+          <w:sz w:val="28"/>
+          <w:szCs w:val="28"/>
+        </w:rPr>
+        <w:t>полей нашей модели</w:t>
+      </w:r>
+      <w:r>
+        <w:rPr>
+          <w:rFonts w:ascii="Times New Roman" w:hAnsi="Times New Roman" w:cs="Times New Roman"/>
+          <w:iCs/>
+          <w:sz w:val="28"/>
+          <w:szCs w:val="28"/>
+        </w:rPr>
+        <w:t xml:space="preserve">, </w:t>
+      </w:r>
+      <w:r>
+        <w:rPr>
+          <w:rFonts w:ascii="Times New Roman" w:hAnsi="Times New Roman" w:cs="Times New Roman"/>
+          <w:iCs/>
+          <w:sz w:val="28"/>
+          <w:szCs w:val="28"/>
+        </w:rPr>
+        <w:t xml:space="preserve">через соответствующий интервал меняется ссылка в </w:t>
+      </w:r>
+      <w:r>
+        <w:rPr>
+          <w:rFonts w:ascii="Times New Roman" w:hAnsi="Times New Roman" w:cs="Times New Roman"/>
+          <w:iCs/>
+          <w:sz w:val="28"/>
+          <w:szCs w:val="28"/>
+        </w:rPr>
+        <w:t>&lt;</w:t>
+      </w:r>
+      <w:r>
+        <w:rPr>
+          <w:rFonts w:ascii="Times New Roman" w:hAnsi="Times New Roman" w:cs="Times New Roman"/>
+          <w:iCs/>
+          <w:sz w:val="28"/>
+          <w:szCs w:val="28"/>
+          <w:lang w:val="en-US"/>
+        </w:rPr>
+        <w:t>iframe</w:t>
+      </w:r>
+      <w:r>
+        <w:rPr>
+          <w:rFonts w:ascii="Times New Roman" w:hAnsi="Times New Roman" w:cs="Times New Roman"/>
+          <w:iCs/>
+          <w:sz w:val="28"/>
+          <w:szCs w:val="28"/>
+        </w:rPr>
+        <w:t xml:space="preserve">&gt;, </w:t>
+      </w:r>
+      <w:r>
+        <w:rPr>
+          <w:rFonts w:ascii="Times New Roman" w:hAnsi="Times New Roman" w:cs="Times New Roman"/>
+          <w:iCs/>
+          <w:sz w:val="28"/>
+          <w:szCs w:val="28"/>
+        </w:rPr>
+        <w:t>через который и происходит показ страниц</w:t>
+      </w:r>
+      <w:r>
+        <w:rPr>
+          <w:rFonts w:ascii="Times New Roman" w:hAnsi="Times New Roman" w:cs="Times New Roman"/>
+          <w:iCs/>
+          <w:sz w:val="28"/>
+          <w:szCs w:val="28"/>
+        </w:rPr>
+        <w:t xml:space="preserve"> (</w:t>
+      </w:r>
+      <w:r>
+        <w:rPr>
+          <w:rFonts w:ascii="Times New Roman" w:hAnsi="Times New Roman" w:cs="Times New Roman"/>
+          <w:iCs/>
+          <w:sz w:val="28"/>
+          <w:szCs w:val="28"/>
+        </w:rPr>
+        <w:t>рис</w:t>
+      </w:r>
+      <w:r>
+        <w:rPr>
+          <w:rFonts w:ascii="Times New Roman" w:hAnsi="Times New Roman" w:cs="Times New Roman"/>
+          <w:iCs/>
+          <w:sz w:val="28"/>
+          <w:szCs w:val="28"/>
+        </w:rPr>
+        <w:t>. 6).</w:t>
+      </w:r>
+    </w:p>
+    <w:p>
+      <w:pPr>
+        <w:spacing w:after="0" w:line="360" w:lineRule="auto"/>
+        <w:ind w:firstLine="360"/>
+        <w:jc w:val="center"/>
+        <w:rPr>
+          <w:rFonts w:ascii="Times New Roman" w:hAnsi="Times New Roman" w:cs="Times New Roman"/>
+          <w:iCs/>
+          <w:sz w:val="28"/>
+          <w:szCs w:val="28"/>
+        </w:rPr>
+      </w:pPr>
+      <w:r>
+        <w:rPr>
+          <w:rFonts w:ascii="Times New Roman" w:hAnsi="Times New Roman" w:cs="Times New Roman"/>
+          <w:iCs/>
+          <w:noProof/>
+          <w:sz w:val="28"/>
+          <w:szCs w:val="28"/>
+        </w:rPr>
+        <w:drawing>
+          <wp:inline distT="0" distB="0" distL="0" distR="0" wp14:anchorId="6ABDB7A7" wp14:editId="0B3B6A6C">
+            <wp:extent cx="4552471" cy="2472613"/>
+            <wp:effectExtent l="0" t="0" r="0" b="4445"/>
+            <wp:docPr id="6" name="Picture 6" descr="A screenshot of a computer&#10;&#10;Description automatically generated"/>
+            <wp:cNvGraphicFramePr>
+              <a:graphicFrameLocks xmlns:a="http://schemas.openxmlformats.org/drawingml/2006/main" noChangeAspect="1"/>
+            </wp:cNvGraphicFramePr>
+            <a:graphic xmlns:a="http://schemas.openxmlformats.org/drawingml/2006/main">
+              <a:graphicData uri="http://schemas.openxmlformats.org/drawingml/2006/picture">
+                <pic:pic xmlns:pic="http://schemas.openxmlformats.org/drawingml/2006/picture">
+                  <pic:nvPicPr>
+                    <pic:cNvPr id="6" name="Picture 6" descr="A screenshot of a computer&#10;&#10;Description automatically generated"/>
+                    <pic:cNvPicPr/>
+                  </pic:nvPicPr>
+                  <pic:blipFill>
+                    <a:blip r:embed="rId16" cstate="print">
+                      <a:extLst>
+                        <a:ext uri="{28A0092B-C50C-407E-A947-70E740481C1C}">
+                          <a14:useLocalDpi xmlns:a14="http://schemas.microsoft.com/office/drawing/2010/main" val="0"/>
+                        </a:ext>
+                      </a:extLst>
+                    </a:blip>
+                    <a:stretch>
+                      <a:fillRect/>
+                    </a:stretch>
+                  </pic:blipFill>
+                  <pic:spPr>
+                    <a:xfrm>
+                      <a:off x="0" y="0"/>
+                      <a:ext cx="4563857" cy="2478797"/>
+                    </a:xfrm>
+                    <a:prstGeom prst="rect">
+                      <a:avLst/>
+                    </a:prstGeom>
+                  </pic:spPr>
+                </pic:pic>
+              </a:graphicData>
+            </a:graphic>
+          </wp:inline>
+        </w:drawing>
+      </w:r>
+    </w:p>
+    <w:p>
+      <w:pPr>
+        <w:spacing w:after="0" w:line="360" w:lineRule="auto"/>
+        <w:ind w:firstLine="360"/>
+        <w:jc w:val="center"/>
+        <w:rPr>
+          <w:rFonts w:ascii="Times New Roman" w:hAnsi="Times New Roman" w:cs="Times New Roman"/>
+          <w:iCs/>
+          <w:sz w:val="28"/>
+          <w:szCs w:val="28"/>
+        </w:rPr>
+      </w:pPr>
+      <w:r>
+        <w:rPr>
+          <w:rFonts w:ascii="Times New Roman" w:hAnsi="Times New Roman" w:cs="Times New Roman"/>
+          <w:sz w:val="28"/>
+          <w:szCs w:val="28"/>
+        </w:rPr>
+        <w:tab/>
+      </w:r>
+      <w:r>
+        <w:rPr>
+          <w:rFonts w:ascii="Times New Roman" w:hAnsi="Times New Roman" w:cs="Times New Roman"/>
+          <w:iCs/>
+          <w:sz w:val="28"/>
+          <w:szCs w:val="28"/>
+        </w:rPr>
+        <w:t xml:space="preserve">Рисунок </w:t>
+      </w:r>
+      <w:r>
+        <w:rPr>
+          <w:rFonts w:ascii="Times New Roman" w:hAnsi="Times New Roman" w:cs="Times New Roman"/>
+          <w:iCs/>
+          <w:sz w:val="28"/>
+          <w:szCs w:val="28"/>
+        </w:rPr>
+        <w:t>6</w:t>
+      </w:r>
+      <w:r>
+        <w:rPr>
+          <w:rFonts w:ascii="Times New Roman" w:hAnsi="Times New Roman" w:cs="Times New Roman"/>
+          <w:iCs/>
+          <w:sz w:val="28"/>
+          <w:szCs w:val="28"/>
+        </w:rPr>
         <w:t xml:space="preserve"> – </w:t>
       </w:r>
       <w:r>
@@ -3001,27 +3974,107 @@
           <w:sz w:val="28"/>
           <w:szCs w:val="28"/>
         </w:rPr>
-        <w:t>вывод в терминале</w:t>
-      </w:r>
-      <w:r>
-        <w:rPr>
-          <w:rFonts w:ascii="Times New Roman" w:hAnsi="Times New Roman" w:cs="Times New Roman"/>
-          <w:iCs/>
-          <w:sz w:val="28"/>
-          <w:szCs w:val="28"/>
-        </w:rPr>
-        <w:t xml:space="preserve"> при изменениях в файлах</w:t>
-      </w:r>
-    </w:p>
-    <w:p>
-      <w:pPr>
+        <w:t>показ веб-страниц</w:t>
+      </w:r>
+    </w:p>
+    <w:p>
+      <w:pPr>
+        <w:spacing w:after="0" w:line="360" w:lineRule="auto"/>
         <w:ind w:firstLine="360"/>
         <w:rPr>
           <w:rFonts w:ascii="Times New Roman" w:hAnsi="Times New Roman" w:cs="Times New Roman"/>
-          <w:sz w:val="28"/>
-          <w:szCs w:val="28"/>
-        </w:rPr>
-      </w:pPr>
+          <w:iCs/>
+          <w:sz w:val="28"/>
+          <w:szCs w:val="28"/>
+        </w:rPr>
+      </w:pPr>
+      <w:r>
+        <w:rPr>
+          <w:rFonts w:ascii="Times New Roman" w:hAnsi="Times New Roman" w:cs="Times New Roman"/>
+          <w:iCs/>
+          <w:sz w:val="28"/>
+          <w:szCs w:val="28"/>
+        </w:rPr>
+        <w:lastRenderedPageBreak/>
+        <w:t>Также пользователь может удалить страницы из очереди показа</w:t>
+      </w:r>
+      <w:r>
+        <w:rPr>
+          <w:rFonts w:ascii="Times New Roman" w:hAnsi="Times New Roman" w:cs="Times New Roman"/>
+          <w:iCs/>
+          <w:sz w:val="28"/>
+          <w:szCs w:val="28"/>
+        </w:rPr>
+        <w:t xml:space="preserve">, </w:t>
+      </w:r>
+      <w:r>
+        <w:rPr>
+          <w:rFonts w:ascii="Times New Roman" w:hAnsi="Times New Roman" w:cs="Times New Roman"/>
+          <w:iCs/>
+          <w:sz w:val="28"/>
+          <w:szCs w:val="28"/>
+        </w:rPr>
+        <w:t>если ему что-то покажется лишним</w:t>
+      </w:r>
+      <w:r>
+        <w:rPr>
+          <w:rFonts w:ascii="Times New Roman" w:hAnsi="Times New Roman" w:cs="Times New Roman"/>
+          <w:iCs/>
+          <w:sz w:val="28"/>
+          <w:szCs w:val="28"/>
+        </w:rPr>
+        <w:t xml:space="preserve">, </w:t>
+      </w:r>
+      <w:r>
+        <w:rPr>
+          <w:rFonts w:ascii="Times New Roman" w:hAnsi="Times New Roman" w:cs="Times New Roman"/>
+          <w:iCs/>
+          <w:sz w:val="28"/>
+          <w:szCs w:val="28"/>
+        </w:rPr>
+        <w:t>нажав на крестик</w:t>
+      </w:r>
+      <w:r>
+        <w:rPr>
+          <w:rFonts w:ascii="Times New Roman" w:hAnsi="Times New Roman" w:cs="Times New Roman"/>
+          <w:iCs/>
+          <w:sz w:val="28"/>
+          <w:szCs w:val="28"/>
+        </w:rPr>
+        <w:t>.</w:t>
+      </w:r>
+    </w:p>
+    <w:p>
+      <w:pPr>
+        <w:rPr>
+          <w:rFonts w:ascii="Times New Roman" w:hAnsi="Times New Roman" w:cs="Times New Roman"/>
+          <w:sz w:val="28"/>
+          <w:szCs w:val="28"/>
+        </w:rPr>
+      </w:pPr>
+    </w:p>
+    <w:p>
+      <w:pPr>
+        <w:ind w:firstLine="360"/>
+        <w:jc w:val="center"/>
+        <w:rPr>
+          <w:rFonts w:ascii="Times New Roman" w:hAnsi="Times New Roman" w:cs="Times New Roman"/>
+          <w:b/>
+          <w:bCs/>
+          <w:sz w:val="32"/>
+          <w:szCs w:val="32"/>
+        </w:rPr>
+      </w:pPr>
+      <w:r>
+        <w:rPr>
+          <w:rFonts w:ascii="Times New Roman" w:hAnsi="Times New Roman" w:cs="Times New Roman"/>
+          <w:b/>
+          <w:bCs/>
+          <w:sz w:val="32"/>
+          <w:szCs w:val="32"/>
+        </w:rPr>
+        <w:t>Заключение</w:t>
+      </w:r>
     </w:p>
     <w:p>
       <w:pPr>
@@ -3038,27 +4091,19 @@
       <w:r>
         <w:rPr>
           <w:rFonts w:ascii="Times New Roman" w:hAnsi="Times New Roman" w:cs="Times New Roman"/>
-          <w:b/>
-          <w:sz w:val="28"/>
-          <w:szCs w:val="28"/>
-        </w:rPr>
-        <w:t>Вывод</w:t>
-      </w:r>
-      <w:r>
-        <w:rPr>
-          <w:rFonts w:ascii="Times New Roman" w:hAnsi="Times New Roman" w:cs="Times New Roman"/>
-          <w:sz w:val="28"/>
-          <w:szCs w:val="28"/>
-        </w:rPr>
-        <w:t xml:space="preserve">: </w:t>
-      </w:r>
-      <w:r>
-        <w:rPr>
-          <w:rFonts w:ascii="Times New Roman" w:hAnsi="Times New Roman" w:cs="Times New Roman"/>
-          <w:sz w:val="28"/>
-          <w:szCs w:val="28"/>
-        </w:rPr>
-        <w:t>в ходе</w:t>
+          <w:bCs/>
+          <w:sz w:val="28"/>
+          <w:szCs w:val="28"/>
+        </w:rPr>
+        <w:t xml:space="preserve">В </w:t>
+      </w:r>
+      <w:r>
+        <w:rPr>
+          <w:rFonts w:ascii="Times New Roman" w:hAnsi="Times New Roman" w:cs="Times New Roman"/>
+          <w:sz w:val="28"/>
+          <w:szCs w:val="28"/>
+        </w:rPr>
+        <w:t>ходе</w:t>
       </w:r>
       <w:r>
         <w:rPr>
@@ -3262,6 +4307,30 @@
           <w:lang w:val="en-US"/>
         </w:rPr>
         <w:t>Gulp</w:t>
+      </w:r>
+      <w:r>
+        <w:rPr>
+          <w:rFonts w:ascii="Times New Roman" w:hAnsi="Times New Roman" w:cs="Times New Roman"/>
+          <w:sz w:val="28"/>
+          <w:szCs w:val="28"/>
+        </w:rPr>
+        <w:t>.</w:t>
+      </w:r>
+      <w:r>
+        <w:rPr>
+          <w:rFonts w:ascii="Times New Roman" w:hAnsi="Times New Roman" w:cs="Times New Roman"/>
+          <w:sz w:val="28"/>
+          <w:szCs w:val="28"/>
+        </w:rPr>
+        <w:t xml:space="preserve"> </w:t>
+      </w:r>
+      <w:r>
+        <w:rPr>
+          <w:rFonts w:ascii="Times New Roman" w:hAnsi="Times New Roman" w:cs="Times New Roman"/>
+          <w:sz w:val="28"/>
+          <w:szCs w:val="28"/>
+        </w:rPr>
+        <w:t>Также было разработано веб-приложений для показа веб-страниц через интервал</w:t>
       </w:r>
       <w:r>
         <w:rPr>

</xml_diff>